<commit_message>
2.0 basic functions complete
</commit_message>
<xml_diff>
--- a/小组分工表.docx
+++ b/小组分工表.docx
@@ -84,15 +84,7 @@
               <w:t>框架结合</w:t>
             </w:r>
             <w:r>
-              <w:t xml:space="preserve"> </w:t>
-            </w:r>
-            <w:proofErr w:type="spellStart"/>
-            <w:r>
-              <w:t>SiliconFlow</w:t>
-            </w:r>
-            <w:proofErr w:type="spellEnd"/>
-            <w:r>
-              <w:t xml:space="preserve">/DeepSeek API </w:t>
+              <w:t xml:space="preserve"> SiliconFlow/DeepSeek API </w:t>
             </w:r>
             <w:r>
               <w:t>作为后端调用方案</w:t>
@@ -114,11 +106,9 @@
             <w:r>
               <w:t>），并在项目中加载、校验与格式化（</w:t>
             </w:r>
-            <w:proofErr w:type="spellStart"/>
             <w:r>
               <w:t>schema.json</w:t>
             </w:r>
-            <w:proofErr w:type="spellEnd"/>
             <w:r>
               <w:t>）</w:t>
             </w:r>
@@ -165,24 +155,14 @@
               <w:t>编写</w:t>
             </w:r>
             <w:r>
-              <w:t xml:space="preserve"> .</w:t>
-            </w:r>
-            <w:proofErr w:type="spellStart"/>
-            <w:r>
-              <w:t>gitignore</w:t>
-            </w:r>
-            <w:proofErr w:type="spellEnd"/>
-            <w:r>
-              <w:t>，</w:t>
-            </w:r>
-            <w:proofErr w:type="gramStart"/>
-            <w:r>
-              <w:t>屏蔽</w:t>
+              <w:t xml:space="preserve"> .gitignore</w:t>
+            </w:r>
+            <w:r>
+              <w:t>，屏蔽</w:t>
             </w:r>
             <w:r>
               <w:t xml:space="preserve"> .env</w:t>
             </w:r>
-            <w:proofErr w:type="gramEnd"/>
             <w:r>
               <w:t>、虚拟环境等敏感或不必要文件</w:t>
             </w:r>
@@ -197,19 +177,15 @@
             <w:r>
               <w:t>后端模型初始化（</w:t>
             </w:r>
-            <w:proofErr w:type="spellStart"/>
             <w:r>
               <w:t>backend_fast</w:t>
             </w:r>
-            <w:proofErr w:type="spellEnd"/>
             <w:r>
               <w:t>、</w:t>
             </w:r>
-            <w:proofErr w:type="spellStart"/>
             <w:r>
               <w:t>backend_normal</w:t>
             </w:r>
-            <w:proofErr w:type="spellEnd"/>
             <w:r>
               <w:t>、高温模型等）</w:t>
             </w:r>
@@ -230,35 +206,27 @@
             <w:r>
               <w:t>定义与系统消息设计（</w:t>
             </w:r>
-            <w:proofErr w:type="spellStart"/>
             <w:r>
               <w:t>GroupingAgent</w:t>
             </w:r>
-            <w:proofErr w:type="spellEnd"/>
             <w:r>
               <w:t>、</w:t>
             </w:r>
-            <w:proofErr w:type="spellStart"/>
             <w:r>
               <w:t>SceneAgent</w:t>
             </w:r>
-            <w:proofErr w:type="spellEnd"/>
             <w:r>
               <w:t>、</w:t>
             </w:r>
-            <w:proofErr w:type="spellStart"/>
             <w:r>
               <w:t>OutputAgent</w:t>
             </w:r>
-            <w:proofErr w:type="spellEnd"/>
             <w:r>
               <w:t>、</w:t>
             </w:r>
-            <w:proofErr w:type="spellStart"/>
             <w:r>
               <w:t>FormatAgent</w:t>
             </w:r>
-            <w:proofErr w:type="spellEnd"/>
             <w:r>
               <w:t>）</w:t>
             </w:r>
@@ -294,9 +262,6 @@
                 <w:ilvl w:val="0"/>
                 <w:numId w:val="2"/>
               </w:numPr>
-              <w:rPr>
-                <w:rFonts w:hint="eastAsia"/>
-              </w:rPr>
             </w:pPr>
             <w:r>
               <w:t>系统架构设计与整体模块化开发</w:t>
@@ -313,6 +278,13 @@
             <w:pPr>
               <w:jc w:val="center"/>
             </w:pPr>
+            <w:r>
+              <w:rPr>
+                <w:rFonts w:hint="eastAsia"/>
+                <w:lang w:val="en-US"/>
+              </w:rPr>
+              <w:t>李思禛</w:t>
+            </w:r>
           </w:p>
         </w:tc>
         <w:tc>
@@ -321,8 +293,75 @@
           </w:tcPr>
           <w:p>
             <w:pPr>
-              <w:jc w:val="center"/>
-            </w:pPr>
+              <w:numPr>
+                <w:ilvl w:val="0"/>
+                <w:numId w:val="2"/>
+              </w:numPr>
+            </w:pPr>
+            <w:r>
+              <w:rPr>
+                <w:rFonts w:hint="eastAsia"/>
+                <w:lang w:val="en-US"/>
+              </w:rPr>
+              <w:t>定义流式响应输出函数（</w:t>
+            </w:r>
+            <w:r>
+              <w:rPr>
+                <w:rFonts w:hint="eastAsia"/>
+                <w:lang w:val="en-US"/>
+              </w:rPr>
+              <w:t>resp(agent, input)</w:t>
+            </w:r>
+            <w:r>
+              <w:rPr>
+                <w:rFonts w:hint="eastAsia"/>
+                <w:lang w:val="en-US"/>
+              </w:rPr>
+              <w:t>），实现将</w:t>
+            </w:r>
+            <w:r>
+              <w:rPr>
+                <w:rFonts w:hint="eastAsia"/>
+                <w:lang w:val="en-US"/>
+              </w:rPr>
+              <w:t>Agent</w:t>
+            </w:r>
+            <w:r>
+              <w:rPr>
+                <w:rFonts w:hint="eastAsia"/>
+                <w:lang w:val="en-US"/>
+              </w:rPr>
+              <w:t>对于提示词的响应实时流式广播到终端</w:t>
+            </w:r>
+          </w:p>
+          <w:p>
+            <w:pPr>
+              <w:numPr>
+                <w:ilvl w:val="0"/>
+                <w:numId w:val="2"/>
+              </w:numPr>
+            </w:pPr>
+            <w:r>
+              <w:rPr>
+                <w:rFonts w:hint="eastAsia"/>
+                <w:lang w:val="en-US"/>
+              </w:rPr>
+              <w:t>查找大量</w:t>
+            </w:r>
+            <w:r>
+              <w:rPr>
+                <w:rFonts w:hint="eastAsia"/>
+                <w:lang w:val="en-US"/>
+              </w:rPr>
+              <w:t>CAMEL-AI API</w:t>
+            </w:r>
+            <w:r>
+              <w:rPr>
+                <w:rFonts w:hint="eastAsia"/>
+                <w:lang w:val="en-US"/>
+              </w:rPr>
+              <w:t>介绍和库源代码，搜集代码细节的实现方式并与组员介绍分享和交流，转化为代码实践</w:t>
+            </w:r>
           </w:p>
         </w:tc>
       </w:tr>
@@ -335,6 +374,12 @@
             <w:pPr>
               <w:jc w:val="center"/>
             </w:pPr>
+            <w:r>
+              <w:rPr>
+                <w:rFonts w:hint="eastAsia"/>
+              </w:rPr>
+              <w:t>房子钧</w:t>
+            </w:r>
           </w:p>
         </w:tc>
         <w:tc>
@@ -343,8 +388,78 @@
           </w:tcPr>
           <w:p>
             <w:pPr>
-              <w:jc w:val="center"/>
-            </w:pPr>
+              <w:pStyle w:val="ListParagraph"/>
+              <w:numPr>
+                <w:ilvl w:val="0"/>
+                <w:numId w:val="2"/>
+              </w:numPr>
+            </w:pPr>
+            <w:r>
+              <w:rPr>
+                <w:rFonts w:hint="eastAsia"/>
+              </w:rPr>
+              <w:t>实现对输入内容进行过滤，防止指令注入，实现敏感内容的和谐化</w:t>
+            </w:r>
+          </w:p>
+          <w:p>
+            <w:pPr>
+              <w:pStyle w:val="ListParagraph"/>
+              <w:numPr>
+                <w:ilvl w:val="0"/>
+                <w:numId w:val="2"/>
+              </w:numPr>
+            </w:pPr>
+            <w:r>
+              <w:rPr>
+                <w:rFonts w:hint="eastAsia"/>
+              </w:rPr>
+              <w:t>负责测试项目，确保兼容多种输入格式，支持单行、多行、带空行等输入</w:t>
+            </w:r>
+          </w:p>
+          <w:p>
+            <w:pPr>
+              <w:pStyle w:val="ListParagraph"/>
+              <w:numPr>
+                <w:ilvl w:val="0"/>
+                <w:numId w:val="2"/>
+              </w:numPr>
+            </w:pPr>
+            <w:r>
+              <w:rPr>
+                <w:rFonts w:hint="eastAsia"/>
+              </w:rPr>
+              <w:t>负责撰写总体技术报告，以及进行评估对比</w:t>
+            </w:r>
+          </w:p>
+          <w:p>
+            <w:pPr>
+              <w:pStyle w:val="ListParagraph"/>
+              <w:numPr>
+                <w:ilvl w:val="0"/>
+                <w:numId w:val="2"/>
+              </w:numPr>
+            </w:pPr>
+            <w:r>
+              <w:rPr>
+                <w:rFonts w:hint="eastAsia"/>
+              </w:rPr>
+              <w:t>获取真实用户反馈</w:t>
+            </w:r>
+          </w:p>
+          <w:p>
+            <w:pPr>
+              <w:pStyle w:val="ListParagraph"/>
+              <w:numPr>
+                <w:ilvl w:val="0"/>
+                <w:numId w:val="2"/>
+              </w:numPr>
+            </w:pPr>
+            <w:r>
+              <w:rPr>
+                <w:rFonts w:hint="eastAsia"/>
+              </w:rPr>
+              <w:t>制作架构设计图</w:t>
+            </w:r>
           </w:p>
         </w:tc>
       </w:tr>
@@ -1248,6 +1363,7 @@
   <w:style w:type="character" w:default="1" w:styleId="DefaultParagraphFont">
     <w:name w:val="Default Paragraph Font"/>
     <w:uiPriority w:val="1"/>
+    <w:semiHidden/>
     <w:unhideWhenUsed/>
   </w:style>
   <w:style w:type="table" w:default="1" w:styleId="TableNormal">

</xml_diff>